<commit_message>
fix: Correct a Typo in Project
</commit_message>
<xml_diff>
--- a/HPSR-S1-98-99-Project.docx
+++ b/HPSR-S1-98-99-Project.docx
@@ -71,7 +71,18 @@
           <w:lang w:bidi="fa-IR"/>
         </w:rPr>
         <w:tab/>
-        <w:t xml:space="preserve"> P1</w:t>
+      </w:r>
+      <w:r>
+        <w:rPr>
+          <w:lang w:bidi="fa-IR"/>
+        </w:rPr>
+        <w:tab/>
+      </w:r>
+      <w:r>
+        <w:rPr>
+          <w:lang w:bidi="fa-IR"/>
+        </w:rPr>
+        <w:t>P1</w:t>
       </w:r>
     </w:p>
     <w:p>
@@ -91,7 +102,6 @@
     <w:p>
       <w:pPr>
         <w:rPr>
-          <w:rFonts w:hint="cs"/>
           <w:rtl/>
           <w:lang w:bidi="fa-IR"/>
         </w:rPr>
@@ -180,7 +190,25 @@
           <w:rtl/>
           <w:lang w:bidi="fa-IR"/>
         </w:rPr>
-        <w:t>و در نهایت به کاربر اجازه دهد که پرس‌وجوهای خود ارسال کند.</w:t>
+        <w:t>و در نهایت به کاربر اجازه دهد که پرس‌وجوهای خود</w:t>
+      </w:r>
+      <w:r>
+        <w:rPr>
+          <w:rFonts w:hint="cs"/>
+          <w:rtl/>
+          <w:lang w:bidi="fa-IR"/>
+        </w:rPr>
+        <w:t xml:space="preserve"> را</w:t>
+      </w:r>
+      <w:bookmarkStart w:id="0" w:name="_GoBack"/>
+      <w:bookmarkEnd w:id="0"/>
+      <w:r>
+        <w:rPr>
+          <w:rFonts w:hint="cs"/>
+          <w:rtl/>
+          <w:lang w:bidi="fa-IR"/>
+        </w:rPr>
+        <w:t xml:space="preserve"> ارسال کند.</w:t>
       </w:r>
       <w:r>
         <w:rPr>
@@ -198,8 +226,6 @@
         </w:rPr>
         <w:t>زمان ساخت درخت نیز می‌بایست در ابتدا و پس از خواندن فایل چاپ شود. در نظر داشته باشید که برنامه شما می‌بایست بتواند با هر ورودی کار کند.</w:t>
       </w:r>
-      <w:bookmarkStart w:id="0" w:name="_GoBack"/>
-      <w:bookmarkEnd w:id="0"/>
     </w:p>
     <w:sectPr>
       <w:headerReference w:type="default" r:id="rId8"/>
@@ -1570,7 +1596,7 @@
       <w:spacing w:after="0" w:line="192" w:lineRule="auto"/>
       <w:jc w:val="center"/>
       <w:rPr>
-        <w:rFonts w:ascii="IranNastaliq" w:hAnsi="IranNastaliq" w:cs="IranNastaliq" w:hint="cs"/>
+        <w:rFonts w:ascii="IranNastaliq" w:hAnsi="IranNastaliq" w:cs="IranNastaliq"/>
         <w:sz w:val="28"/>
         <w:szCs w:val="28"/>
         <w:rtl/>
@@ -1860,7 +1886,7 @@
         <v:path o:extrusionok="f" gradientshapeok="t" o:connecttype="rect"/>
         <o:lock v:ext="edit" aspectratio="t"/>
       </v:shapetype>
-      <v:shape id="_x0000_i1031" type="#_x0000_t75" style="width:14.25pt;height:14.25pt" o:bullet="t">
+      <v:shape id="_x0000_i1028" type="#_x0000_t75" style="width:14.25pt;height:14.25pt" o:bullet="t">
         <v:imagedata r:id="rId1" o:title="mso4629"/>
       </v:shape>
     </w:pict>
@@ -5778,7 +5804,7 @@
 </file>
 
 <file path=customXml/itemProps1.xml><?xml version="1.0" encoding="utf-8"?>
-<ds:datastoreItem xmlns:ds="http://schemas.openxmlformats.org/officeDocument/2006/customXml" ds:itemID="{ABEBBE27-8C80-42DE-AF2A-94050535AA54}">
+<ds:datastoreItem xmlns:ds="http://schemas.openxmlformats.org/officeDocument/2006/customXml" ds:itemID="{B2DF4D06-ED76-4D7B-94DF-69329DD501BD}">
   <ds:schemaRefs>
     <ds:schemaRef ds:uri="http://schemas.openxmlformats.org/officeDocument/2006/bibliography"/>
   </ds:schemaRefs>

</xml_diff>